<commit_message>
chore: update literature review
</commit_message>
<xml_diff>
--- a/A23-503_VladlenAfonin_LiteratureReview.docx
+++ b/A23-503_VladlenAfonin_LiteratureReview.docx
@@ -930,7 +930,7 @@
     <w:p>
       <w:pPr>
         <w:rPr>
-          <w:lang w:val="en-US"/>
+          <w:lang w:val="ru-RU"/>
         </w:rPr>
       </w:pPr>
       <w:r>
@@ -943,25 +943,13 @@
         <w:rPr>
           <w:lang w:val="en-US"/>
         </w:rPr>
-        <w:t>GKR protocol</w:t>
-      </w:r>
-      <w:r>
-        <w:rPr>
-          <w:lang w:val="en-US"/>
-        </w:rPr>
-        <w:t xml:space="preserve">, </w:t>
-      </w:r>
-      <w:r>
-        <w:rPr>
-          <w:lang w:val="en-US"/>
-        </w:rPr>
-        <w:t>first introduced by Goldwasser et al., (2008)</w:t>
-      </w:r>
-      <w:r>
-        <w:rPr>
-          <w:lang w:val="en-US"/>
-        </w:rPr>
-        <w:t>,</w:t>
+        <w:t xml:space="preserve">GKR protocol, </w:t>
+      </w:r>
+      <w:r>
+        <w:rPr>
+          <w:lang w:val="en-US"/>
+        </w:rPr>
+        <w:t>first introduced by Goldwasser et al., (2008),</w:t>
       </w:r>
       <w:r>
         <w:rPr>
@@ -1441,7 +1429,7 @@
     <w:p>
       <w:pPr>
         <w:rPr>
-          <w:lang w:val="en-US"/>
+          <w:lang w:val="ru-RU"/>
         </w:rPr>
       </w:pPr>
     </w:p>
@@ -1493,21 +1481,7 @@
             <w:rStyle w:val="Hyperlink"/>
             <w:lang w:val="en-US"/>
           </w:rPr>
-          <w:t>https://iacr.org/</w:t>
-        </w:r>
-        <w:r>
-          <w:rPr>
-            <w:rStyle w:val="Hyperlink"/>
-            <w:lang w:val="en-US"/>
-          </w:rPr>
-          <w:t>a</w:t>
-        </w:r>
-        <w:r>
-          <w:rPr>
-            <w:rStyle w:val="Hyperlink"/>
-            <w:lang w:val="en-US"/>
-          </w:rPr>
-          <w:t>rchive/tcc2008/49480001/49480001.pdf</w:t>
+          <w:t>https://iacr.org/archive/tcc2008/49480001/49480001.pdf</w:t>
         </w:r>
       </w:hyperlink>
       <w:r>
@@ -2125,19 +2099,25 @@
         <w:rPr>
           <w:lang w:val="en-US"/>
         </w:rPr>
-        <w:t xml:space="preserve">Proof-of-inference </w:t>
-      </w:r>
-      <w:r>
-        <w:rPr>
-          <w:lang w:val="en-US"/>
-        </w:rPr>
-        <w:t xml:space="preserve">essentially </w:t>
-      </w:r>
-      <w:r>
-        <w:rPr>
-          <w:lang w:val="en-US"/>
-        </w:rPr>
-        <w:t xml:space="preserve">refers </w:t>
+        <w:t xml:space="preserve">As a direct response </w:t>
+      </w:r>
+      <w:r>
+        <w:rPr>
+          <w:lang w:val="en-US"/>
+        </w:rPr>
+        <w:t>to the problem of trustworthiness</w:t>
+      </w:r>
+      <w:r>
+        <w:rPr>
+          <w:lang w:val="en-US"/>
+        </w:rPr>
+        <w:t xml:space="preserve">, proof-of-inference </w:t>
+      </w:r>
+      <w:r>
+        <w:rPr>
+          <w:lang w:val="en-US"/>
+        </w:rPr>
+        <w:t xml:space="preserve">strives </w:t>
       </w:r>
       <w:r>
         <w:rPr>
@@ -2149,19 +2129,463 @@
         <w:rPr>
           <w:lang w:val="en-US"/>
         </w:rPr>
-        <w:t xml:space="preserve">the </w:t>
-      </w:r>
-      <w:r>
-        <w:rPr>
-          <w:lang w:val="en-US"/>
-        </w:rPr>
-        <w:t xml:space="preserve">proof of </w:t>
-      </w:r>
-      <w:r>
-        <w:rPr>
-          <w:lang w:val="en-US"/>
-        </w:rPr>
-        <w:t>the result</w:t>
+        <w:t xml:space="preserve">convince the verifier that </w:t>
+      </w:r>
+      <w:r>
+        <w:rPr>
+          <w:lang w:val="en-US"/>
+        </w:rPr>
+        <w:t xml:space="preserve">the model output is indeed correct. </w:t>
+      </w:r>
+      <w:r>
+        <w:rPr>
+          <w:lang w:val="en-US"/>
+        </w:rPr>
+        <w:t>One of the first results in this area goes up to</w:t>
+      </w:r>
+      <w:r>
+        <w:rPr>
+          <w:lang w:val="en-US"/>
+        </w:rPr>
+        <w:t xml:space="preserve"> Ghodsi et al.</w:t>
+      </w:r>
+      <w:r>
+        <w:rPr>
+          <w:lang w:val="en-US"/>
+        </w:rPr>
+        <w:t xml:space="preserve"> (</w:t>
+      </w:r>
+      <w:r>
+        <w:rPr>
+          <w:lang w:val="en-US"/>
+        </w:rPr>
+        <w:t xml:space="preserve">2017, </w:t>
+      </w:r>
+      <w:hyperlink r:id="rId9" w:history="1">
+        <w:r>
+          <w:rPr>
+            <w:rStyle w:val="Hyperlink"/>
+            <w:lang w:val="en-US"/>
+          </w:rPr>
+          <w:t>https://arxiv.org/abs/1706.10268</w:t>
+        </w:r>
+      </w:hyperlink>
+      <w:r>
+        <w:rPr>
+          <w:lang w:val="en-US"/>
+        </w:rPr>
+        <w:t>)</w:t>
+      </w:r>
+      <w:r>
+        <w:rPr>
+          <w:lang w:val="en-US"/>
+        </w:rPr>
+        <w:t xml:space="preserve">. </w:t>
+      </w:r>
+      <w:r>
+        <w:rPr>
+          <w:lang w:val="en-US"/>
+        </w:rPr>
+        <w:t>The proposed framework</w:t>
+      </w:r>
+      <w:r>
+        <w:rPr>
+          <w:lang w:val="en-US"/>
+        </w:rPr>
+        <w:t xml:space="preserve"> </w:t>
+      </w:r>
+      <w:r>
+        <w:rPr>
+          <w:lang w:val="en-US"/>
+        </w:rPr>
+        <w:t>uses</w:t>
+      </w:r>
+      <w:r>
+        <w:rPr>
+          <w:lang w:val="en-US"/>
+        </w:rPr>
+        <w:t xml:space="preserve"> </w:t>
+      </w:r>
+      <w:r>
+        <w:rPr>
+          <w:lang w:val="en-US"/>
+        </w:rPr>
+        <w:t>arithmetic</w:t>
+      </w:r>
+      <w:r>
+        <w:rPr>
+          <w:lang w:val="en-US"/>
+        </w:rPr>
+        <w:t xml:space="preserve"> circuit </w:t>
+      </w:r>
+      <w:r>
+        <w:rPr>
+          <w:lang w:val="en-US"/>
+        </w:rPr>
+        <w:t>representation</w:t>
+      </w:r>
+      <w:r>
+        <w:rPr>
+          <w:lang w:val="en-US"/>
+        </w:rPr>
+        <w:t xml:space="preserve"> </w:t>
+      </w:r>
+      <w:r>
+        <w:rPr>
+          <w:lang w:val="en-US"/>
+        </w:rPr>
+        <w:t xml:space="preserve">for </w:t>
+      </w:r>
+      <w:r>
+        <w:rPr>
+          <w:lang w:val="en-US"/>
+        </w:rPr>
+        <w:t xml:space="preserve">a </w:t>
+      </w:r>
+      <w:r>
+        <w:rPr>
+          <w:lang w:val="en-US"/>
+        </w:rPr>
+        <w:t xml:space="preserve">machine learning </w:t>
+      </w:r>
+      <w:r>
+        <w:rPr>
+          <w:lang w:val="en-US"/>
+        </w:rPr>
+        <w:t xml:space="preserve">model </w:t>
+      </w:r>
+      <w:r>
+        <w:rPr>
+          <w:lang w:val="en-US"/>
+        </w:rPr>
+        <w:t>and</w:t>
+      </w:r>
+      <w:r>
+        <w:rPr>
+          <w:lang w:val="en-US"/>
+        </w:rPr>
+        <w:t xml:space="preserve"> a</w:t>
+      </w:r>
+      <w:r>
+        <w:rPr>
+          <w:lang w:val="en-US"/>
+        </w:rPr>
+        <w:t>n interactive protocol</w:t>
+      </w:r>
+      <w:r>
+        <w:rPr>
+          <w:lang w:val="en-US"/>
+        </w:rPr>
+        <w:t xml:space="preserve"> </w:t>
+      </w:r>
+      <w:r>
+        <w:rPr>
+          <w:lang w:val="en-US"/>
+        </w:rPr>
+        <w:t>system based on the GKR protocol</w:t>
+      </w:r>
+      <w:r>
+        <w:rPr>
+          <w:lang w:val="en-US"/>
+        </w:rPr>
+        <w:t>.</w:t>
+      </w:r>
+      <w:r>
+        <w:rPr>
+          <w:lang w:val="en-US"/>
+        </w:rPr>
+        <w:t xml:space="preserve"> Later results are due to Kang et al. (</w:t>
+      </w:r>
+      <w:hyperlink r:id="rId10" w:history="1">
+        <w:r>
+          <w:rPr>
+            <w:rStyle w:val="Hyperlink"/>
+            <w:lang w:val="en-US"/>
+          </w:rPr>
+          <w:t>https://arxiv.org/abs/2210.08674v1</w:t>
+        </w:r>
+      </w:hyperlink>
+      <w:r>
+        <w:rPr>
+          <w:lang w:val="en-US"/>
+        </w:rPr>
+        <w:t>)</w:t>
+      </w:r>
+      <w:r>
+        <w:rPr>
+          <w:lang w:val="en-US"/>
+        </w:rPr>
+        <w:t xml:space="preserve">, where the authors </w:t>
+      </w:r>
+      <w:r>
+        <w:rPr>
+          <w:lang w:val="en-US"/>
+        </w:rPr>
+        <w:t>leverage the power</w:t>
+      </w:r>
+      <w:r>
+        <w:rPr>
+          <w:lang w:val="en-US"/>
+        </w:rPr>
+        <w:t xml:space="preserve"> of </w:t>
+      </w:r>
+      <w:r>
+        <w:rPr>
+          <w:lang w:val="en-US"/>
+        </w:rPr>
+        <w:t>zk</w:t>
+      </w:r>
+      <w:r>
+        <w:rPr>
+          <w:lang w:val="en-US"/>
+        </w:rPr>
+        <w:t>-</w:t>
+      </w:r>
+      <w:r>
+        <w:rPr>
+          <w:lang w:val="en-US"/>
+        </w:rPr>
+        <w:t>SNARKs</w:t>
+      </w:r>
+      <w:r>
+        <w:rPr>
+          <w:lang w:val="en-US"/>
+        </w:rPr>
+        <w:t xml:space="preserve"> — </w:t>
+      </w:r>
+      <w:r>
+        <w:rPr>
+          <w:lang w:val="en-US"/>
+        </w:rPr>
+        <w:t>succinct</w:t>
+      </w:r>
+      <w:r>
+        <w:rPr>
+          <w:lang w:val="en-US"/>
+        </w:rPr>
+        <w:t xml:space="preserve"> non-interactive arguments of knowledge</w:t>
+      </w:r>
+      <w:r>
+        <w:rPr>
+          <w:lang w:val="en-US"/>
+        </w:rPr>
+        <w:t>, which gained a lot of attention</w:t>
+      </w:r>
+      <w:r>
+        <w:rPr>
+          <w:lang w:val="en-US"/>
+        </w:rPr>
+        <w:t xml:space="preserve"> in the recent years</w:t>
+      </w:r>
+      <w:r>
+        <w:rPr>
+          <w:lang w:val="en-US"/>
+        </w:rPr>
+        <w:t>,</w:t>
+      </w:r>
+      <w:r>
+        <w:rPr>
+          <w:lang w:val="en-US"/>
+        </w:rPr>
+        <w:t xml:space="preserve"> mostly </w:t>
+      </w:r>
+      <w:r>
+        <w:rPr>
+          <w:lang w:val="en-US"/>
+        </w:rPr>
+        <w:t xml:space="preserve">because of </w:t>
+      </w:r>
+      <w:r>
+        <w:rPr>
+          <w:lang w:val="en-US"/>
+        </w:rPr>
+        <w:t>th</w:t>
+      </w:r>
+      <w:r>
+        <w:rPr>
+          <w:lang w:val="en-US"/>
+        </w:rPr>
+        <w:t xml:space="preserve">eir </w:t>
+      </w:r>
+      <w:r>
+        <w:rPr>
+          <w:lang w:val="en-US"/>
+        </w:rPr>
+        <w:t>universal construction</w:t>
+      </w:r>
+      <w:r>
+        <w:rPr>
+          <w:lang w:val="en-US"/>
+        </w:rPr>
+        <w:t xml:space="preserve">, allowing </w:t>
+      </w:r>
+      <w:r>
+        <w:rPr>
+          <w:lang w:val="en-US"/>
+        </w:rPr>
+        <w:t xml:space="preserve">for </w:t>
+      </w:r>
+      <w:r>
+        <w:rPr>
+          <w:lang w:val="en-US"/>
+        </w:rPr>
+        <w:t xml:space="preserve">constructions of proofs </w:t>
+      </w:r>
+      <w:r>
+        <w:rPr>
+          <w:lang w:val="en-US"/>
+        </w:rPr>
+        <w:t xml:space="preserve">independent of the </w:t>
+      </w:r>
+      <w:r>
+        <w:rPr>
+          <w:lang w:val="en-US"/>
+        </w:rPr>
+        <w:t>problem at hand</w:t>
+      </w:r>
+      <w:r>
+        <w:rPr>
+          <w:lang w:val="en-US"/>
+        </w:rPr>
+        <w:t>.</w:t>
+      </w:r>
+      <w:r>
+        <w:rPr>
+          <w:lang w:val="en-US"/>
+        </w:rPr>
+        <w:t xml:space="preserve"> Such approach</w:t>
+      </w:r>
+      <w:r>
+        <w:rPr>
+          <w:lang w:val="en-US"/>
+        </w:rPr>
+        <w:t xml:space="preserve"> </w:t>
+      </w:r>
+      <w:r>
+        <w:rPr>
+          <w:lang w:val="en-US"/>
+        </w:rPr>
+        <w:t>allow</w:t>
+      </w:r>
+      <w:r>
+        <w:rPr>
+          <w:lang w:val="en-US"/>
+        </w:rPr>
+        <w:t>s</w:t>
+      </w:r>
+      <w:r>
+        <w:rPr>
+          <w:lang w:val="en-US"/>
+        </w:rPr>
+        <w:t xml:space="preserve"> for </w:t>
+      </w:r>
+      <w:r>
+        <w:rPr>
+          <w:lang w:val="en-US"/>
+        </w:rPr>
+        <w:t xml:space="preserve">strong </w:t>
+      </w:r>
+      <w:r>
+        <w:rPr>
+          <w:lang w:val="en-US"/>
+        </w:rPr>
+        <w:t>cryptographic properties</w:t>
+      </w:r>
+      <w:r>
+        <w:rPr>
+          <w:lang w:val="en-US"/>
+        </w:rPr>
+        <w:t xml:space="preserve"> while </w:t>
+      </w:r>
+      <w:r>
+        <w:rPr>
+          <w:lang w:val="en-US"/>
+        </w:rPr>
+        <w:t xml:space="preserve">lacking </w:t>
+      </w:r>
+      <w:r>
+        <w:rPr>
+          <w:lang w:val="en-US"/>
+        </w:rPr>
+        <w:t>performance</w:t>
+      </w:r>
+      <w:r>
+        <w:rPr>
+          <w:lang w:val="en-US"/>
+        </w:rPr>
+        <w:t xml:space="preserve"> </w:t>
+      </w:r>
+      <w:r>
+        <w:rPr>
+          <w:lang w:val="en-US"/>
+        </w:rPr>
+        <w:t>and execution times</w:t>
+      </w:r>
+      <w:r>
+        <w:rPr>
+          <w:lang w:val="en-US"/>
+        </w:rPr>
+        <w:t>.</w:t>
+      </w:r>
+      <w:r>
+        <w:rPr>
+          <w:lang w:val="en-US"/>
+        </w:rPr>
+        <w:t xml:space="preserve"> </w:t>
+      </w:r>
+      <w:r>
+        <w:rPr>
+          <w:lang w:val="en-US"/>
+        </w:rPr>
+        <w:t>From these</w:t>
+      </w:r>
+      <w:r>
+        <w:rPr>
+          <w:lang w:val="en-US"/>
+        </w:rPr>
+        <w:t xml:space="preserve"> </w:t>
+      </w:r>
+      <w:r>
+        <w:rPr>
+          <w:lang w:val="en-US"/>
+        </w:rPr>
+        <w:t>developments</w:t>
+      </w:r>
+      <w:r>
+        <w:rPr>
+          <w:lang w:val="en-US"/>
+        </w:rPr>
+        <w:t>,</w:t>
+      </w:r>
+      <w:r>
+        <w:rPr>
+          <w:lang w:val="en-US"/>
+        </w:rPr>
+        <w:t xml:space="preserve"> a</w:t>
+      </w:r>
+      <w:r>
+        <w:rPr>
+          <w:lang w:val="en-US"/>
+        </w:rPr>
+        <w:t xml:space="preserve">nother more convoluted notion </w:t>
+      </w:r>
+      <w:r>
+        <w:rPr>
+          <w:lang w:val="en-US"/>
+        </w:rPr>
+        <w:t>of proof</w:t>
+      </w:r>
+      <w:r>
+        <w:rPr>
+          <w:lang w:val="en-US"/>
+        </w:rPr>
+        <w:t>-of-training</w:t>
+      </w:r>
+      <w:r>
+        <w:rPr>
+          <w:lang w:val="en-US"/>
+        </w:rPr>
+        <w:t xml:space="preserve"> has emerged.</w:t>
       </w:r>
     </w:p>
     <w:p>
@@ -2170,6 +2594,610 @@
           <w:lang w:val="en-US"/>
         </w:rPr>
       </w:pPr>
+    </w:p>
+    <w:p>
+      <w:pPr>
+        <w:rPr>
+          <w:lang w:val="en-US"/>
+        </w:rPr>
+      </w:pPr>
+      <w:r>
+        <w:rPr>
+          <w:lang w:val="en-US"/>
+        </w:rPr>
+        <w:lastRenderedPageBreak/>
+        <w:t>The notion of p</w:t>
+      </w:r>
+      <w:r>
+        <w:rPr>
+          <w:lang w:val="en-US"/>
+        </w:rPr>
+        <w:t xml:space="preserve">roof-of-training was first </w:t>
+      </w:r>
+      <w:r>
+        <w:rPr>
+          <w:lang w:val="en-US"/>
+        </w:rPr>
+        <w:t xml:space="preserve">formally </w:t>
+      </w:r>
+      <w:r>
+        <w:rPr>
+          <w:lang w:val="en-US"/>
+        </w:rPr>
+        <w:t xml:space="preserve">introduced by </w:t>
+      </w:r>
+      <w:r>
+        <w:rPr>
+          <w:lang w:val="en-US"/>
+        </w:rPr>
+        <w:t>Hengrui</w:t>
+      </w:r>
+      <w:r>
+        <w:rPr>
+          <w:lang w:val="en-US"/>
+        </w:rPr>
+        <w:t xml:space="preserve"> et al.</w:t>
+      </w:r>
+      <w:r>
+        <w:rPr>
+          <w:lang w:val="en-US"/>
+        </w:rPr>
+        <w:t xml:space="preserve"> </w:t>
+      </w:r>
+      <w:r>
+        <w:rPr>
+          <w:lang w:val="en-US"/>
+        </w:rPr>
+        <w:t>(</w:t>
+      </w:r>
+      <w:r>
+        <w:rPr>
+          <w:lang w:val="en-US"/>
+        </w:rPr>
+        <w:t>2021</w:t>
+      </w:r>
+      <w:r>
+        <w:rPr>
+          <w:lang w:val="en-US"/>
+        </w:rPr>
+        <w:t xml:space="preserve">, </w:t>
+      </w:r>
+      <w:hyperlink r:id="rId11" w:history="1">
+        <w:r>
+          <w:rPr>
+            <w:rStyle w:val="Hyperlink"/>
+            <w:lang w:val="en-US"/>
+          </w:rPr>
+          <w:t>https://arxiv.org/abs/2103.05633</w:t>
+        </w:r>
+      </w:hyperlink>
+      <w:r>
+        <w:rPr>
+          <w:lang w:val="en-US"/>
+        </w:rPr>
+        <w:t>)</w:t>
+      </w:r>
+      <w:r>
+        <w:rPr>
+          <w:lang w:val="en-US"/>
+        </w:rPr>
+        <w:t>. O</w:t>
+      </w:r>
+      <w:r>
+        <w:rPr>
+          <w:lang w:val="en-US"/>
+        </w:rPr>
+        <w:t>riginally called “proof-of-learning”</w:t>
+      </w:r>
+      <w:r>
+        <w:rPr>
+          <w:lang w:val="en-US"/>
+        </w:rPr>
+        <w:t>,</w:t>
+      </w:r>
+      <w:r>
+        <w:rPr>
+          <w:lang w:val="en-US"/>
+        </w:rPr>
+        <w:t xml:space="preserve"> </w:t>
+      </w:r>
+      <w:r>
+        <w:rPr>
+          <w:lang w:val="en-US"/>
+        </w:rPr>
+        <w:t xml:space="preserve">it </w:t>
+      </w:r>
+      <w:r>
+        <w:rPr>
+          <w:lang w:val="en-US"/>
+        </w:rPr>
+        <w:t xml:space="preserve">is </w:t>
+      </w:r>
+      <w:r>
+        <w:rPr>
+          <w:lang w:val="en-US"/>
+        </w:rPr>
+        <w:t xml:space="preserve">roughly </w:t>
+      </w:r>
+      <w:r>
+        <w:rPr>
+          <w:lang w:val="en-US"/>
+        </w:rPr>
+        <w:t>defined as</w:t>
+      </w:r>
+      <w:r>
+        <w:rPr>
+          <w:lang w:val="en-US"/>
+        </w:rPr>
+        <w:t xml:space="preserve"> </w:t>
+      </w:r>
+      <w:r>
+        <w:rPr>
+          <w:lang w:val="en-US"/>
+        </w:rPr>
+        <w:t xml:space="preserve">a </w:t>
+      </w:r>
+      <w:r>
+        <w:rPr>
+          <w:lang w:val="en-US"/>
+        </w:rPr>
+        <w:t xml:space="preserve">proof </w:t>
+      </w:r>
+      <w:r>
+        <w:rPr>
+          <w:lang w:val="en-US"/>
+        </w:rPr>
+        <w:t xml:space="preserve">that a model was </w:t>
+      </w:r>
+      <w:r>
+        <w:rPr>
+          <w:lang w:val="en-US"/>
+        </w:rPr>
+        <w:t>trained</w:t>
+      </w:r>
+      <w:r>
+        <w:rPr>
+          <w:lang w:val="en-US"/>
+        </w:rPr>
+        <w:t xml:space="preserve"> </w:t>
+      </w:r>
+      <w:r>
+        <w:rPr>
+          <w:lang w:val="en-US"/>
+        </w:rPr>
+        <w:t>correctly</w:t>
+      </w:r>
+      <w:r>
+        <w:rPr>
+          <w:lang w:val="en-US"/>
+        </w:rPr>
+        <w:t>, i.e.</w:t>
+      </w:r>
+      <w:r>
+        <w:rPr>
+          <w:lang w:val="en-US"/>
+        </w:rPr>
+        <w:t xml:space="preserve"> using </w:t>
+      </w:r>
+      <w:r>
+        <w:rPr>
+          <w:lang w:val="en-US"/>
+        </w:rPr>
+        <w:t xml:space="preserve">a </w:t>
+      </w:r>
+      <w:r>
+        <w:rPr>
+          <w:lang w:val="en-US"/>
+        </w:rPr>
+        <w:t xml:space="preserve">publicly known </w:t>
+      </w:r>
+      <w:r>
+        <w:rPr>
+          <w:lang w:val="en-US"/>
+        </w:rPr>
+        <w:t xml:space="preserve">machine learning </w:t>
+      </w:r>
+      <w:r>
+        <w:rPr>
+          <w:lang w:val="en-US"/>
+        </w:rPr>
+        <w:t xml:space="preserve">algorithm and </w:t>
+      </w:r>
+      <w:r>
+        <w:rPr>
+          <w:lang w:val="en-US"/>
+        </w:rPr>
+        <w:t>public specifications</w:t>
+      </w:r>
+      <w:r>
+        <w:rPr>
+          <w:lang w:val="en-US"/>
+        </w:rPr>
+        <w:t xml:space="preserve">, e.g. </w:t>
+      </w:r>
+      <w:r>
+        <w:rPr>
+          <w:lang w:val="en-US"/>
+        </w:rPr>
+        <w:t>batch size and model architecture</w:t>
+      </w:r>
+      <w:r>
+        <w:rPr>
+          <w:lang w:val="en-US"/>
+        </w:rPr>
+        <w:t>, and using a specific dataset</w:t>
+      </w:r>
+      <w:r>
+        <w:rPr>
+          <w:lang w:val="en-US"/>
+        </w:rPr>
+        <w:t>. The i</w:t>
+      </w:r>
+      <w:r>
+        <w:rPr>
+          <w:lang w:val="en-US"/>
+        </w:rPr>
+        <w:t xml:space="preserve">dea was later developed </w:t>
+      </w:r>
+      <w:r>
+        <w:rPr>
+          <w:lang w:val="en-US"/>
+        </w:rPr>
+        <w:t xml:space="preserve">by </w:t>
+      </w:r>
+      <w:r>
+        <w:rPr>
+          <w:lang w:val="en-US"/>
+        </w:rPr>
+        <w:t>Abbaszadeh</w:t>
+      </w:r>
+      <w:r>
+        <w:rPr>
+          <w:lang w:val="en-US"/>
+        </w:rPr>
+        <w:t xml:space="preserve"> et al. </w:t>
+      </w:r>
+      <w:r>
+        <w:rPr>
+          <w:lang w:val="en-US"/>
+        </w:rPr>
+        <w:t>(2024</w:t>
+      </w:r>
+      <w:r>
+        <w:rPr>
+          <w:lang w:val="en-US"/>
+        </w:rPr>
+        <w:t xml:space="preserve">, </w:t>
+      </w:r>
+      <w:hyperlink r:id="rId12" w:history="1">
+        <w:r>
+          <w:rPr>
+            <w:rStyle w:val="Hyperlink"/>
+            <w:lang w:val="en-US"/>
+          </w:rPr>
+          <w:t>https://eprint.iacr.org/2024/162</w:t>
+        </w:r>
+      </w:hyperlink>
+      <w:r>
+        <w:rPr>
+          <w:lang w:val="en-US"/>
+        </w:rPr>
+        <w:t>)</w:t>
+      </w:r>
+      <w:r>
+        <w:rPr>
+          <w:lang w:val="en-US"/>
+        </w:rPr>
+        <w:t xml:space="preserve"> and took a shape of </w:t>
+      </w:r>
+      <w:r>
+        <w:rPr>
+          <w:lang w:val="en-US"/>
+        </w:rPr>
+        <w:t xml:space="preserve">a </w:t>
+      </w:r>
+      <w:r>
+        <w:rPr>
+          <w:lang w:val="en-US"/>
+        </w:rPr>
+        <w:t xml:space="preserve">practical </w:t>
+      </w:r>
+      <w:r>
+        <w:rPr>
+          <w:lang w:val="en-US"/>
+        </w:rPr>
+        <w:t>solution</w:t>
+      </w:r>
+      <w:r>
+        <w:rPr>
+          <w:lang w:val="en-US"/>
+        </w:rPr>
+        <w:t>, called Kaizen</w:t>
+      </w:r>
+      <w:r>
+        <w:rPr>
+          <w:lang w:val="en-US"/>
+        </w:rPr>
+        <w:t xml:space="preserve">, capable of </w:t>
+      </w:r>
+      <w:r>
+        <w:rPr>
+          <w:lang w:val="en-US"/>
+        </w:rPr>
+        <w:t xml:space="preserve">handling large </w:t>
+      </w:r>
+      <w:r>
+        <w:rPr>
+          <w:lang w:val="en-US"/>
+        </w:rPr>
+        <w:t>models</w:t>
+      </w:r>
+      <w:r>
+        <w:rPr>
+          <w:lang w:val="en-US"/>
+        </w:rPr>
+        <w:t xml:space="preserve">, namely </w:t>
+      </w:r>
+      <w:r>
+        <w:rPr>
+          <w:lang w:val="en-US"/>
+        </w:rPr>
+        <w:t>VGG-11</w:t>
+      </w:r>
+      <w:r>
+        <w:rPr>
+          <w:lang w:val="en-US"/>
+        </w:rPr>
+        <w:t xml:space="preserve">, </w:t>
+      </w:r>
+      <w:r>
+        <w:rPr>
+          <w:lang w:val="en-US"/>
+        </w:rPr>
+        <w:t>with 10 million parameters</w:t>
+      </w:r>
+      <w:r>
+        <w:rPr>
+          <w:lang w:val="en-US"/>
+        </w:rPr>
+        <w:t>.</w:t>
+      </w:r>
+      <w:r>
+        <w:rPr>
+          <w:lang w:val="en-US"/>
+        </w:rPr>
+        <w:t xml:space="preserve"> Th</w:t>
+      </w:r>
+      <w:r>
+        <w:rPr>
+          <w:lang w:val="en-US"/>
+        </w:rPr>
+        <w:t>is</w:t>
+      </w:r>
+      <w:r>
+        <w:rPr>
+          <w:lang w:val="en-US"/>
+        </w:rPr>
+        <w:t xml:space="preserve"> framework</w:t>
+      </w:r>
+      <w:r>
+        <w:rPr>
+          <w:lang w:val="en-US"/>
+        </w:rPr>
+        <w:t xml:space="preserve"> </w:t>
+      </w:r>
+      <w:r>
+        <w:rPr>
+          <w:lang w:val="en-US"/>
+        </w:rPr>
+        <w:t xml:space="preserve">makes extensive </w:t>
+      </w:r>
+      <w:r>
+        <w:rPr>
+          <w:lang w:val="en-US"/>
+        </w:rPr>
+        <w:t>use</w:t>
+      </w:r>
+      <w:r>
+        <w:rPr>
+          <w:lang w:val="en-US"/>
+        </w:rPr>
+        <w:t xml:space="preserve"> of</w:t>
+      </w:r>
+      <w:r>
+        <w:rPr>
+          <w:lang w:val="en-US"/>
+        </w:rPr>
+        <w:t xml:space="preserve"> </w:t>
+      </w:r>
+      <w:r>
+        <w:rPr>
+          <w:lang w:val="en-US"/>
+        </w:rPr>
+        <w:t>GKR-style</w:t>
+      </w:r>
+      <w:r>
+        <w:rPr>
+          <w:lang w:val="en-US"/>
+        </w:rPr>
+        <w:t xml:space="preserve"> protocols</w:t>
+      </w:r>
+      <w:r>
+        <w:rPr>
+          <w:lang w:val="en-US"/>
+        </w:rPr>
+        <w:t xml:space="preserve"> and recursive </w:t>
+      </w:r>
+      <w:r>
+        <w:rPr>
+          <w:lang w:val="en-US"/>
+        </w:rPr>
+        <w:t>proof constructions</w:t>
+      </w:r>
+      <w:r>
+        <w:rPr>
+          <w:lang w:val="en-US"/>
+        </w:rPr>
+        <w:t>.</w:t>
+      </w:r>
+    </w:p>
+    <w:p>
+      <w:pPr>
+        <w:rPr>
+          <w:lang w:val="en-US"/>
+        </w:rPr>
+      </w:pPr>
+    </w:p>
+    <w:p>
+      <w:pPr>
+        <w:rPr>
+          <w:lang w:val="en-US"/>
+        </w:rPr>
+      </w:pPr>
+      <w:r>
+        <w:rPr>
+          <w:lang w:val="en-US"/>
+        </w:rPr>
+        <w:t xml:space="preserve">The prospects of using </w:t>
+      </w:r>
+      <w:r>
+        <w:rPr>
+          <w:lang w:val="en-US"/>
+        </w:rPr>
+        <w:t>metamodels</w:t>
+      </w:r>
+      <w:r>
+        <w:rPr>
+          <w:lang w:val="en-US"/>
+        </w:rPr>
+        <w:t>, e.g. gradient boosting</w:t>
+      </w:r>
+      <w:r>
+        <w:rPr>
+          <w:lang w:val="en-US"/>
+        </w:rPr>
+        <w:t>,</w:t>
+      </w:r>
+      <w:r>
+        <w:rPr>
+          <w:lang w:val="en-US"/>
+        </w:rPr>
+        <w:t xml:space="preserve"> </w:t>
+      </w:r>
+      <w:r>
+        <w:rPr>
+          <w:lang w:val="en-US"/>
+        </w:rPr>
+        <w:t>is however yet to be researched</w:t>
+      </w:r>
+      <w:r>
+        <w:rPr>
+          <w:lang w:val="en-US"/>
+        </w:rPr>
+        <w:t>. B</w:t>
+      </w:r>
+      <w:r>
+        <w:rPr>
+          <w:lang w:val="en-US"/>
+        </w:rPr>
+        <w:t xml:space="preserve">oth </w:t>
+      </w:r>
+      <w:r>
+        <w:rPr>
+          <w:lang w:val="en-US"/>
+        </w:rPr>
+        <w:t>proof-of-inference and proof-of-training</w:t>
+      </w:r>
+      <w:r>
+        <w:rPr>
+          <w:lang w:val="en-US"/>
+        </w:rPr>
+        <w:t xml:space="preserve"> research</w:t>
+      </w:r>
+      <w:r>
+        <w:rPr>
+          <w:lang w:val="en-US"/>
+        </w:rPr>
+        <w:t xml:space="preserve"> only considers </w:t>
+      </w:r>
+      <w:r>
+        <w:rPr>
+          <w:lang w:val="en-US"/>
+        </w:rPr>
+        <w:t>a</w:t>
+      </w:r>
+      <w:r>
+        <w:rPr>
+          <w:lang w:val="en-US"/>
+        </w:rPr>
+        <w:t xml:space="preserve"> case </w:t>
+      </w:r>
+      <w:r>
+        <w:rPr>
+          <w:lang w:val="en-US"/>
+        </w:rPr>
+        <w:t>of</w:t>
+      </w:r>
+      <w:r>
+        <w:rPr>
+          <w:lang w:val="en-US"/>
+        </w:rPr>
+        <w:t xml:space="preserve"> “</w:t>
+      </w:r>
+      <w:r>
+        <w:rPr>
+          <w:lang w:val="en-US"/>
+        </w:rPr>
+        <w:t>basic</w:t>
+      </w:r>
+      <w:r>
+        <w:rPr>
+          <w:lang w:val="en-US"/>
+        </w:rPr>
+        <w:t>” models</w:t>
+      </w:r>
+      <w:r>
+        <w:rPr>
+          <w:lang w:val="en-US"/>
+        </w:rPr>
+        <w:t xml:space="preserve">, </w:t>
+      </w:r>
+      <w:r>
+        <w:rPr>
+          <w:lang w:val="en-US"/>
+        </w:rPr>
+        <w:t xml:space="preserve">leaving </w:t>
+      </w:r>
+      <w:r>
+        <w:rPr>
+          <w:lang w:val="en-US"/>
+        </w:rPr>
+        <w:t>some of the most used production</w:t>
+      </w:r>
+      <w:r>
+        <w:rPr>
+          <w:lang w:val="en-US"/>
+        </w:rPr>
+        <w:t xml:space="preserve"> techniques </w:t>
+      </w:r>
+      <w:r>
+        <w:rPr>
+          <w:lang w:val="en-US"/>
+        </w:rPr>
+        <w:t>unexplored</w:t>
+      </w:r>
+      <w:r>
+        <w:rPr>
+          <w:lang w:val="en-US"/>
+        </w:rPr>
+        <w:t xml:space="preserve"> in the context of ZKP</w:t>
+      </w:r>
+      <w:r>
+        <w:rPr>
+          <w:lang w:val="en-US"/>
+        </w:rPr>
+        <w:t>.</w:t>
+      </w:r>
     </w:p>
     <w:sectPr>
       <w:pgSz w:w="11906" w:h="16838"/>

</xml_diff>